<commit_message>
embedding, sharing , and copying
</commit_message>
<xml_diff>
--- a/source/html-word.docx
+++ b/source/html-word.docx
@@ -31,7 +31,7 @@
     <w:p>
       <w:r/>
       <w:r>
-        <w:t>Last Updated on Aug. 12, 2022</w:t>
+        <w:t>Last Updated on Aug. 14, 2022</w:t>
       </w:r>
       <w:r/>
     </w:p>
@@ -47,7 +47,7 @@
     <w:p>
       <w:r/>
       <w:r>
-        <w:t>By using our website, you hereby consent to our Privacy Policy and agree to its terms. This Privacy notice for 40;transformer describes how and why we might collect, store, use and/share (process) your information when you use our services. Reading this privacy notice will help you understand your privacy rights and choices. If you do not agree with our policies and practices, please do not use our services. If you still have any questions or concerns, please contact us atwww.abigirl.com</w:t>
+        <w:t>By using our website, you hereby consent to our Privacy Policy and agree to its terms. This Privacy notice for 40;boboo describes how and why we might collect, store, use and/share (process) your information when you use our services. Reading this privacy notice will help you understand your privacy rights and choices. If you do not agree with our policies and practices, please do not use our services. If you still have any questions or concerns, please contact us atwww.abby.cm</w:t>
       </w:r>
       <w:r/>
     </w:p>
@@ -79,7 +79,7 @@
     <w:p>
       <w:r/>
       <w:r>
-        <w:t>We collect your personal data in order to provide and continually improve our products and services. We may collect, use, store and transfer the following different kinds of personal data about you for marketing and personal data optimization purposes.transformer also uses Google Digital Marketing to propose targeted offers.</w:t>
+        <w:t>We collect your personal data in order to provide and continually improve our products and services. We may collect, use, store and transfer the following different kinds of personal data about you for marketing and personal data optimization purposes.boboo also uses Google Digital Marketing to propose targeted offers.</w:t>
       </w:r>
     </w:p>
     <w:p>
@@ -114,7 +114,7 @@
       </w:pPr>
       <w:r/>
       <w:r>
-        <w:t>Information on your use of our website and/or mobile applications: We automatically collect and store certain types of information regarding your use of the transformer website/app including information about your searches, views, downloads and purchases.</w:t>
+        <w:t>Information on your use of our website and/or mobile applications: We automatically collect and store certain types of information regarding your use of the boboo website/app including information about your searches, views, downloads and purchases.</w:t>
       </w:r>
       <w:r/>
     </w:p>
@@ -519,7 +519,7 @@
     <w:p>
       <w:r/>
       <w:r>
-        <w:t xml:space="preserve">If you are looking for more information on how we process your personal data, or you wish to exercise your legal rights in respect of your personal data, please contactduruakuebuka@gmail.com </w:t>
+        <w:t xml:space="preserve">If you are looking for more information on how we process your personal data, or you wish to exercise your legal rights in respect of your personal data, please contactoluwatofunmi.famuwagun@stu.cu.edu.ng </w:t>
       </w:r>
       <w:r/>
       <w:r/>

</xml_diff>